<commit_message>
Added half window html live fill
</commit_message>
<xml_diff>
--- a/public/pdfs/251025 Mutual NDA v1.docx
+++ b/public/pdfs/251025 Mutual NDA v1.docx
@@ -3066,23 +3066,7 @@
                 <w:szCs w:val="22"/>
                 <w:highlight w:val="yellow"/>
               </w:rPr>
-              <w:t>party_</w:t>
-            </w:r>
-            <w:r>
-              <w:rPr>
-                <w:sz w:val="22"/>
-                <w:szCs w:val="22"/>
-                <w:highlight w:val="yellow"/>
-              </w:rPr>
-              <w:t>b</w:t>
-            </w:r>
-            <w:r>
-              <w:rPr>
-                <w:sz w:val="22"/>
-                <w:szCs w:val="22"/>
-                <w:highlight w:val="yellow"/>
-              </w:rPr>
-              <w:t>_title</w:t>
+              <w:t>party_b_title</w:t>
             </w:r>
             <w:proofErr w:type="spellEnd"/>
             <w:r>
@@ -3186,23 +3170,7 @@
                 <w:szCs w:val="22"/>
                 <w:highlight w:val="yellow"/>
               </w:rPr>
-              <w:t>party_</w:t>
-            </w:r>
-            <w:r>
-              <w:rPr>
-                <w:sz w:val="22"/>
-                <w:szCs w:val="22"/>
-                <w:highlight w:val="yellow"/>
-              </w:rPr>
-              <w:t>a</w:t>
-            </w:r>
-            <w:r>
-              <w:rPr>
-                <w:sz w:val="22"/>
-                <w:szCs w:val="22"/>
-                <w:highlight w:val="yellow"/>
-              </w:rPr>
-              <w:t>_address</w:t>
+              <w:t>party_a_address</w:t>
             </w:r>
             <w:proofErr w:type="spellEnd"/>
             <w:r>
@@ -3958,6 +3926,24 @@
         </w:rPr>
         <w:t>.</w:t>
       </w:r>
+      <w:r>
+        <w:rPr>
+          <w:rFonts w:asciiTheme="majorBidi" w:hAnsiTheme="majorBidi"/>
+          <w:sz w:val="22"/>
+          <w:szCs w:val="22"/>
+        </w:rPr>
+        <w:t xml:space="preserve"> </w:t>
+      </w:r>
+      <w:proofErr w:type="spellStart"/>
+      <w:r>
+        <w:rPr>
+          <w:rFonts w:asciiTheme="majorBidi" w:hAnsiTheme="majorBidi"/>
+          <w:sz w:val="22"/>
+          <w:szCs w:val="22"/>
+        </w:rPr>
+        <w:t>hfhfhhf</w:t>
+      </w:r>
+      <w:proofErr w:type="spellEnd"/>
     </w:p>
     <w:p>
       <w:pPr>
@@ -11094,23 +11080,10 @@
 </file>
 
 <file path=customXml/item1.xml><?xml version="1.0" encoding="utf-8"?>
-<?mso-contentType ?>
-<FormTemplates xmlns="http://schemas.microsoft.com/sharepoint/v3/contenttype/forms">
-  <Display>DocumentLibraryForm</Display>
-  <Edit>DocumentLibraryForm</Edit>
-  <New>DocumentLibraryForm</New>
-</FormTemplates>
+<b:Sources xmlns:b="http://schemas.openxmlformats.org/officeDocument/2006/bibliography" xmlns="http://schemas.openxmlformats.org/officeDocument/2006/bibliography" SelectedStyle="\APASixthEditionOfficeOnline.xsl" StyleName="APA" Version="6"/>
 </file>
 
 <file path=customXml/item2.xml><?xml version="1.0" encoding="utf-8"?>
-<p:properties xmlns:p="http://schemas.microsoft.com/office/2006/metadata/properties" xmlns:xsi="http://www.w3.org/2001/XMLSchema-instance" xmlns:pc="http://schemas.microsoft.com/office/infopath/2007/PartnerControls">
-  <documentManagement>
-    <_x05d7__x05d1__x05e8__x05d4_ xmlns="29b9e66b-aabd-4cf2-846c-bd9717cb9d80">אנרגיה מתחדשת</_x05d7__x05d1__x05e8__x05d4_>
-  </documentManagement>
-</p:properties>
-</file>
-
-<file path=customXml/item3.xml><?xml version="1.0" encoding="utf-8"?>
 <ct:contentTypeSchema xmlns:ct="http://schemas.microsoft.com/office/2006/metadata/contentType" xmlns:ma="http://schemas.microsoft.com/office/2006/metadata/properties/metaAttributes" ct:_="" ma:_="" ma:contentTypeName="מסמך" ma:contentTypeID="0x0101002EFDC4FCCA10D74C8A18E4806447E3D0" ma:contentTypeVersion="3" ma:contentTypeDescription="צור מסמך חדש." ma:contentTypeScope="" ma:versionID="518b741be2632629ed036a5e92c8ed40">
   <xsd:schema xmlns:xsd="http://www.w3.org/2001/XMLSchema" xmlns:xs="http://www.w3.org/2001/XMLSchema" xmlns:p="http://schemas.microsoft.com/office/2006/metadata/properties" xmlns:ns2="29b9e66b-aabd-4cf2-846c-bd9717cb9d80" targetNamespace="http://schemas.microsoft.com/office/2006/metadata/properties" ma:root="true" ma:fieldsID="55004c8a550b7ca6aa19a648d66d9e6b" ns2:_="">
     <xsd:import namespace="29b9e66b-aabd-4cf2-846c-bd9717cb9d80"/>
@@ -11250,29 +11223,32 @@
 </ct:contentTypeSchema>
 </file>
 
+<file path=customXml/item3.xml><?xml version="1.0" encoding="utf-8"?>
+<p:properties xmlns:p="http://schemas.microsoft.com/office/2006/metadata/properties" xmlns:xsi="http://www.w3.org/2001/XMLSchema-instance" xmlns:pc="http://schemas.microsoft.com/office/infopath/2007/PartnerControls">
+  <documentManagement>
+    <_x05d7__x05d1__x05e8__x05d4_ xmlns="29b9e66b-aabd-4cf2-846c-bd9717cb9d80">אנרגיה מתחדשת</_x05d7__x05d1__x05e8__x05d4_>
+  </documentManagement>
+</p:properties>
+</file>
+
 <file path=customXml/item4.xml><?xml version="1.0" encoding="utf-8"?>
-<b:Sources xmlns:b="http://schemas.openxmlformats.org/officeDocument/2006/bibliography" xmlns="http://schemas.openxmlformats.org/officeDocument/2006/bibliography" SelectedStyle="\APASixthEditionOfficeOnline.xsl" StyleName="APA" Version="6"/>
+<?mso-contentType ?>
+<FormTemplates xmlns="http://schemas.microsoft.com/sharepoint/v3/contenttype/forms">
+  <Display>DocumentLibraryForm</Display>
+  <Edit>DocumentLibraryForm</Edit>
+  <New>DocumentLibraryForm</New>
+</FormTemplates>
 </file>
 
 <file path=customXml/itemProps1.xml><?xml version="1.0" encoding="utf-8"?>
-<ds:datastoreItem xmlns:ds="http://schemas.openxmlformats.org/officeDocument/2006/customXml" ds:itemID="{0A6BBB55-6A4E-44E2-93BA-9470B71258D6}">
+<ds:datastoreItem xmlns:ds="http://schemas.openxmlformats.org/officeDocument/2006/customXml" ds:itemID="{28C25313-7201-44F7-A0A2-F6577A86A872}">
   <ds:schemaRefs>
-    <ds:schemaRef ds:uri="http://schemas.microsoft.com/sharepoint/v3/contenttype/forms"/>
+    <ds:schemaRef ds:uri="http://schemas.openxmlformats.org/officeDocument/2006/bibliography"/>
   </ds:schemaRefs>
 </ds:datastoreItem>
 </file>
 
 <file path=customXml/itemProps2.xml><?xml version="1.0" encoding="utf-8"?>
-<ds:datastoreItem xmlns:ds="http://schemas.openxmlformats.org/officeDocument/2006/customXml" ds:itemID="{38833234-A10F-44BE-8A3B-4BB02046A4B1}">
-  <ds:schemaRefs>
-    <ds:schemaRef ds:uri="http://schemas.microsoft.com/office/2006/metadata/properties"/>
-    <ds:schemaRef ds:uri="http://schemas.microsoft.com/office/infopath/2007/PartnerControls"/>
-    <ds:schemaRef ds:uri="29b9e66b-aabd-4cf2-846c-bd9717cb9d80"/>
-  </ds:schemaRefs>
-</ds:datastoreItem>
-</file>
-
-<file path=customXml/itemProps3.xml><?xml version="1.0" encoding="utf-8"?>
 <ds:datastoreItem xmlns:ds="http://schemas.openxmlformats.org/officeDocument/2006/customXml" ds:itemID="{9EF64C2D-2C4B-4E7C-8EF7-914A7D015918}">
   <ds:schemaRefs>
     <ds:schemaRef ds:uri="http://schemas.microsoft.com/office/2006/metadata/contentType"/>
@@ -11290,10 +11266,20 @@
 </ds:datastoreItem>
 </file>
 
+<file path=customXml/itemProps3.xml><?xml version="1.0" encoding="utf-8"?>
+<ds:datastoreItem xmlns:ds="http://schemas.openxmlformats.org/officeDocument/2006/customXml" ds:itemID="{38833234-A10F-44BE-8A3B-4BB02046A4B1}">
+  <ds:schemaRefs>
+    <ds:schemaRef ds:uri="http://schemas.microsoft.com/office/2006/metadata/properties"/>
+    <ds:schemaRef ds:uri="http://schemas.microsoft.com/office/infopath/2007/PartnerControls"/>
+    <ds:schemaRef ds:uri="29b9e66b-aabd-4cf2-846c-bd9717cb9d80"/>
+  </ds:schemaRefs>
+</ds:datastoreItem>
+</file>
+
 <file path=customXml/itemProps4.xml><?xml version="1.0" encoding="utf-8"?>
-<ds:datastoreItem xmlns:ds="http://schemas.openxmlformats.org/officeDocument/2006/customXml" ds:itemID="{28C25313-7201-44F7-A0A2-F6577A86A872}">
+<ds:datastoreItem xmlns:ds="http://schemas.openxmlformats.org/officeDocument/2006/customXml" ds:itemID="{0A6BBB55-6A4E-44E2-93BA-9470B71258D6}">
   <ds:schemaRefs>
-    <ds:schemaRef ds:uri="http://schemas.openxmlformats.org/officeDocument/2006/bibliography"/>
+    <ds:schemaRef ds:uri="http://schemas.microsoft.com/sharepoint/v3/contenttype/forms"/>
   </ds:schemaRefs>
 </ds:datastoreItem>
 </file>
</xml_diff>